<commit_message>
Signed-off-by: Mewantha Kaluarachchi <s3545790@student.rmit.edu.au>
</commit_message>
<xml_diff>
--- a/notes.docx
+++ b/notes.docx
@@ -2,6 +2,8 @@
 <file path=word/document.xml><?xml version="1.0" encoding="utf-8"?>
 <w:document xmlns:wpc="http://schemas.microsoft.com/office/word/2010/wordprocessingCanvas" xmlns:cx="http://schemas.microsoft.com/office/drawing/2014/chartex" xmlns:cx1="http://schemas.microsoft.com/office/drawing/2015/9/8/chartex" xmlns:cx2="http://schemas.microsoft.com/office/drawing/2015/10/21/chartex" xmlns:cx3="http://schemas.microsoft.com/office/drawing/2016/5/9/chartex" xmlns:cx4="http://schemas.microsoft.com/office/drawing/2016/5/10/chartex" xmlns:cx5="http://schemas.microsoft.com/office/drawing/2016/5/11/chartex" xmlns:cx6="http://schemas.microsoft.com/office/drawing/2016/5/12/chartex" xmlns:cx7="http://schemas.microsoft.com/office/drawing/2016/5/13/chartex" xmlns:cx8="http://schemas.microsoft.com/office/drawing/2016/5/14/chartex" xmlns:mc="http://schemas.openxmlformats.org/markup-compatibility/2006" xmlns:aink="http://schemas.microsoft.com/office/drawing/2016/ink" xmlns:am3d="http://schemas.microsoft.com/office/drawing/2017/model3d" xmlns:o="urn:schemas-microsoft-com:office:office" xmlns:r="http://schemas.openxmlformats.org/officeDocument/2006/relationships" xmlns:m="http://schemas.openxmlformats.org/officeDocument/2006/math" xmlns:v="urn:schemas-microsoft-com:vml" xmlns:wp14="http://schemas.microsoft.com/office/word/2010/wordprocessingDrawing" xmlns:wp="http://schemas.openxmlformats.org/drawingml/2006/wordprocessingDrawing" xmlns:w10="urn:schemas-microsoft-com:office:word" xmlns:w="http://schemas.openxmlformats.org/wordprocessingml/2006/main" xmlns:w14="http://schemas.microsoft.com/office/word/2010/wordml" xmlns:w15="http://schemas.microsoft.com/office/word/2012/wordml" xmlns:w16cid="http://schemas.microsoft.com/office/word/2016/wordml/cid" xmlns:w16se="http://schemas.microsoft.com/office/word/2015/wordml/symex" xmlns:wpg="http://schemas.microsoft.com/office/word/2010/wordprocessingGroup" xmlns:wpi="http://schemas.microsoft.com/office/word/2010/wordprocessingInk" xmlns:wne="http://schemas.microsoft.com/office/word/2006/wordml" xmlns:wps="http://schemas.microsoft.com/office/word/2010/wordprocessingShape" mc:Ignorable="w14 w15 w16se w16cid wp14">
   <w:body>
+    <w:bookmarkStart w:id="0" w:name="_GoBack" w:displacedByCustomXml="next"/>
+    <w:bookmarkEnd w:id="0" w:displacedByCustomXml="next"/>
     <w:sdt>
       <w:sdtPr>
         <w:rPr>
@@ -1125,21 +1127,7 @@
                 <w:rStyle w:val="Hyperlink"/>
                 <w:noProof/>
               </w:rPr>
-              <w:t>ARN_KZ_R</w:t>
-            </w:r>
-            <w:r>
-              <w:rPr>
-                <w:rStyle w:val="Hyperlink"/>
-                <w:noProof/>
-              </w:rPr>
-              <w:t>H</w:t>
-            </w:r>
-            <w:r>
-              <w:rPr>
-                <w:rStyle w:val="Hyperlink"/>
-                <w:noProof/>
-              </w:rPr>
-              <w:t>S_X        = ARN_CX + (ARN_C2KZL);</w:t>
+              <w:t>ARN_KZ_RHS_X        = ARN_CX + (ARN_C2KZL);</w:t>
             </w:r>
             <w:r>
               <w:rPr>
@@ -1940,11 +1928,11 @@
       <w:pPr>
         <w:pStyle w:val="Heading1"/>
       </w:pPr>
-      <w:bookmarkStart w:id="0" w:name="_Toc1642625"/>
+      <w:bookmarkStart w:id="1" w:name="_Toc1642625"/>
       <w:r>
         <w:t>Arena Display</w:t>
       </w:r>
-      <w:bookmarkEnd w:id="0"/>
+      <w:bookmarkEnd w:id="1"/>
     </w:p>
     <w:p/>
     <w:p>
@@ -2064,11 +2052,11 @@
       <w:pPr>
         <w:pStyle w:val="Heading3"/>
       </w:pPr>
-      <w:bookmarkStart w:id="1" w:name="_Toc1642626"/>
+      <w:bookmarkStart w:id="2" w:name="_Toc1642626"/>
       <w:r>
         <w:t>ARN_HEIGHT = 36 * _1_YARD;</w:t>
       </w:r>
-      <w:bookmarkEnd w:id="1"/>
+      <w:bookmarkEnd w:id="2"/>
       <w:r>
         <w:t xml:space="preserve"> </w:t>
       </w:r>
@@ -2094,7 +2082,7 @@
       <w:pPr>
         <w:pStyle w:val="Heading3"/>
       </w:pPr>
-      <w:bookmarkStart w:id="2" w:name="_Toc1642627"/>
+      <w:bookmarkStart w:id="3" w:name="_Toc1642627"/>
       <w:r>
         <w:t>ARN_</w:t>
       </w:r>
@@ -2106,7 +2094,7 @@
       <w:r>
         <w:t xml:space="preserve"> 60 * _1_YARD;</w:t>
       </w:r>
-      <w:bookmarkEnd w:id="2"/>
+      <w:bookmarkEnd w:id="3"/>
     </w:p>
     <w:p>
       <w:r>
@@ -2120,11 +2108,11 @@
       <w:pPr>
         <w:pStyle w:val="Heading3"/>
       </w:pPr>
-      <w:bookmarkStart w:id="3" w:name="_Toc1642628"/>
+      <w:bookmarkStart w:id="4" w:name="_Toc1642628"/>
       <w:r>
         <w:t>ARN_CX     = SCR_CX;</w:t>
       </w:r>
-      <w:bookmarkEnd w:id="3"/>
+      <w:bookmarkEnd w:id="4"/>
     </w:p>
     <w:p>
       <w:r>
@@ -2140,11 +2128,11 @@
       <w:pPr>
         <w:pStyle w:val="Heading3"/>
       </w:pPr>
-      <w:bookmarkStart w:id="4" w:name="_Toc1642629"/>
+      <w:bookmarkStart w:id="5" w:name="_Toc1642629"/>
       <w:r>
         <w:t>ARN_CY     = SCR_CY;</w:t>
       </w:r>
-      <w:bookmarkEnd w:id="4"/>
+      <w:bookmarkEnd w:id="5"/>
     </w:p>
     <w:p>
       <w:r>
@@ -2160,7 +2148,7 @@
       <w:pPr>
         <w:pStyle w:val="Heading3"/>
       </w:pPr>
-      <w:bookmarkStart w:id="5" w:name="_Toc1642630"/>
+      <w:bookmarkStart w:id="6" w:name="_Toc1642630"/>
       <w:r>
         <w:t>ARN_C2</w:t>
       </w:r>
@@ -2172,7 +2160,7 @@
       <w:r>
         <w:t xml:space="preserve"> 12 * _1_YARD;</w:t>
       </w:r>
-      <w:bookmarkEnd w:id="5"/>
+      <w:bookmarkEnd w:id="6"/>
     </w:p>
     <w:p>
       <w:r>
@@ -2188,7 +2176,7 @@
       <w:pPr>
         <w:pStyle w:val="Heading3"/>
       </w:pPr>
-      <w:bookmarkStart w:id="6" w:name="_Toc1642631"/>
+      <w:bookmarkStart w:id="7" w:name="_Toc1642631"/>
       <w:r>
         <w:t>ARN_E2</w:t>
       </w:r>
@@ -2200,7 +2188,7 @@
       <w:r>
         <w:t xml:space="preserve"> 12 * _1_YARD;</w:t>
       </w:r>
-      <w:bookmarkEnd w:id="6"/>
+      <w:bookmarkEnd w:id="7"/>
     </w:p>
     <w:p>
       <w:r>
@@ -2222,7 +2210,7 @@
       <w:pPr>
         <w:pStyle w:val="Heading3"/>
       </w:pPr>
-      <w:bookmarkStart w:id="7" w:name="_Toc1642632"/>
+      <w:bookmarkStart w:id="8" w:name="_Toc1642632"/>
       <w:r>
         <w:t>ARN_GH_</w:t>
       </w:r>
@@ -2234,7 +2222,7 @@
       <w:r>
         <w:t xml:space="preserve"> 3 * _1_YARD;</w:t>
       </w:r>
-      <w:bookmarkEnd w:id="7"/>
+      <w:bookmarkEnd w:id="8"/>
     </w:p>
     <w:p>
       <w:r>
@@ -2258,11 +2246,11 @@
       <w:pPr>
         <w:pStyle w:val="Heading3"/>
       </w:pPr>
-      <w:bookmarkStart w:id="8" w:name="_Toc1642633"/>
+      <w:bookmarkStart w:id="9" w:name="_Toc1642633"/>
       <w:r>
         <w:t>ARN_BNDRY_TOP_Y     = ARN_CY - (ARN_HEIGHT/2);</w:t>
       </w:r>
-      <w:bookmarkEnd w:id="8"/>
+      <w:bookmarkEnd w:id="9"/>
     </w:p>
     <w:p>
       <w:r>
@@ -2284,7 +2272,7 @@
       <w:pPr>
         <w:pStyle w:val="Heading3"/>
       </w:pPr>
-      <w:bookmarkStart w:id="9" w:name="_Toc1642634"/>
+      <w:bookmarkStart w:id="10" w:name="_Toc1642634"/>
       <w:r>
         <w:t>ARN_BNDRY_TB_LHS_</w:t>
       </w:r>
@@ -2296,7 +2284,7 @@
       <w:r>
         <w:t xml:space="preserve"> ARN_CX - (ARN_C2KZL);</w:t>
       </w:r>
-      <w:bookmarkEnd w:id="9"/>
+      <w:bookmarkEnd w:id="10"/>
     </w:p>
     <w:p>
       <w:r>
@@ -2318,7 +2306,7 @@
       <w:pPr>
         <w:pStyle w:val="Heading3"/>
       </w:pPr>
-      <w:bookmarkStart w:id="10" w:name="_Toc1642635"/>
+      <w:bookmarkStart w:id="11" w:name="_Toc1642635"/>
       <w:r>
         <w:t>ARN_BNDRY_TB_RHS_</w:t>
       </w:r>
@@ -2330,7 +2318,7 @@
       <w:r>
         <w:t xml:space="preserve"> ARN_CX + (ARN_C2KZL);</w:t>
       </w:r>
-      <w:bookmarkEnd w:id="10"/>
+      <w:bookmarkEnd w:id="11"/>
     </w:p>
     <w:p>
       <w:r>
@@ -2356,11 +2344,11 @@
       <w:pPr>
         <w:pStyle w:val="Heading3"/>
       </w:pPr>
-      <w:bookmarkStart w:id="11" w:name="_Toc1642636"/>
+      <w:bookmarkStart w:id="12" w:name="_Toc1642636"/>
       <w:r>
         <w:t>ARN_BNDRY_BOT_Y     = ARN_CY + (ARN_HEIGHT/2);</w:t>
       </w:r>
-      <w:bookmarkEnd w:id="11"/>
+      <w:bookmarkEnd w:id="12"/>
     </w:p>
     <w:p>
       <w:r>
@@ -2382,11 +2370,11 @@
       <w:pPr>
         <w:pStyle w:val="Heading3"/>
       </w:pPr>
-      <w:bookmarkStart w:id="12" w:name="_Toc1642637"/>
+      <w:bookmarkStart w:id="13" w:name="_Toc1642637"/>
       <w:r>
         <w:t>ARN_BNDRY_LHS_X     = ARN_CX - (ARN_WIDTH/2);</w:t>
       </w:r>
-      <w:bookmarkEnd w:id="12"/>
+      <w:bookmarkEnd w:id="13"/>
       <w:r>
         <w:t xml:space="preserve">   </w:t>
       </w:r>
@@ -2408,11 +2396,11 @@
       <w:pPr>
         <w:pStyle w:val="Heading3"/>
       </w:pPr>
-      <w:bookmarkStart w:id="13" w:name="_Toc1642638"/>
+      <w:bookmarkStart w:id="14" w:name="_Toc1642638"/>
       <w:r>
         <w:t>ARN_BNDRY_RHS_X     = ARN_CX + (ARN_WIDTH/2);</w:t>
       </w:r>
-      <w:bookmarkEnd w:id="13"/>
+      <w:bookmarkEnd w:id="14"/>
       <w:r>
         <w:t xml:space="preserve">   </w:t>
       </w:r>
@@ -2440,11 +2428,11 @@
       <w:pPr>
         <w:pStyle w:val="Heading3"/>
       </w:pPr>
-      <w:bookmarkStart w:id="14" w:name="_Toc1642639"/>
+      <w:bookmarkStart w:id="15" w:name="_Toc1642639"/>
       <w:r>
         <w:t>ARN_KZ_LHS_X        = ARN_CX - (ARN_C2KZL);</w:t>
       </w:r>
-      <w:bookmarkEnd w:id="14"/>
+      <w:bookmarkEnd w:id="15"/>
       <w:r>
         <w:t xml:space="preserve">     </w:t>
       </w:r>
@@ -2483,11 +2471,11 @@
       <w:pPr>
         <w:pStyle w:val="Heading3"/>
       </w:pPr>
-      <w:bookmarkStart w:id="15" w:name="_Toc1642640"/>
+      <w:bookmarkStart w:id="16" w:name="_Toc1642640"/>
       <w:r>
         <w:t>ARN_KZ_RHS_X        = ARN_CX + (ARN_C2KZL);</w:t>
       </w:r>
-      <w:bookmarkEnd w:id="15"/>
+      <w:bookmarkEnd w:id="16"/>
       <w:r>
         <w:t xml:space="preserve">     </w:t>
       </w:r>
@@ -2520,11 +2508,11 @@
       <w:pPr>
         <w:pStyle w:val="Heading3"/>
       </w:pPr>
-      <w:bookmarkStart w:id="16" w:name="_Toc1642641"/>
+      <w:bookmarkStart w:id="17" w:name="_Toc1642641"/>
       <w:r>
         <w:t>ARN_GH_LHS_X        = ARN_BNDRY_LHS_X + ARN_E2GHL;</w:t>
       </w:r>
-      <w:bookmarkEnd w:id="16"/>
+      <w:bookmarkEnd w:id="17"/>
     </w:p>
     <w:p>
       <w:r>
@@ -2557,11 +2545,11 @@
       <w:pPr>
         <w:pStyle w:val="Heading3"/>
       </w:pPr>
-      <w:bookmarkStart w:id="17" w:name="_Toc1642642"/>
+      <w:bookmarkStart w:id="18" w:name="_Toc1642642"/>
       <w:r>
         <w:t>ARN_GH_RHS_X        = ARN_BNDRY_RHS_X - ARN_E2GHL;</w:t>
       </w:r>
-      <w:bookmarkEnd w:id="17"/>
+      <w:bookmarkEnd w:id="18"/>
     </w:p>
     <w:p>
       <w:r>
@@ -2604,11 +2592,11 @@
       <w:pPr>
         <w:pStyle w:val="Heading3"/>
       </w:pPr>
-      <w:bookmarkStart w:id="18" w:name="_Toc1642643"/>
+      <w:bookmarkStart w:id="19" w:name="_Toc1642643"/>
       <w:r>
         <w:t>ARN_GH_LR_YT        = ARN_CY - (2 * ARN_GH_SZ);</w:t>
       </w:r>
-      <w:bookmarkEnd w:id="18"/>
+      <w:bookmarkEnd w:id="19"/>
     </w:p>
     <w:p>
       <w:r>
@@ -2648,11 +2636,11 @@
       <w:pPr>
         <w:pStyle w:val="Heading3"/>
       </w:pPr>
-      <w:bookmarkStart w:id="19" w:name="_Toc1642644"/>
+      <w:bookmarkStart w:id="20" w:name="_Toc1642644"/>
       <w:r>
         <w:t>ARN_GH_LR_YM        = ARN_CY;</w:t>
       </w:r>
-      <w:bookmarkEnd w:id="19"/>
+      <w:bookmarkEnd w:id="20"/>
     </w:p>
     <w:p>
       <w:r>
@@ -2676,11 +2664,11 @@
       <w:pPr>
         <w:pStyle w:val="Heading3"/>
       </w:pPr>
-      <w:bookmarkStart w:id="20" w:name="_Toc1642645"/>
+      <w:bookmarkStart w:id="21" w:name="_Toc1642645"/>
       <w:r>
         <w:t>ARN_GH_LR_YB        = ARN_CY + (2 * ARN_GH_SZ);</w:t>
       </w:r>
-      <w:bookmarkEnd w:id="20"/>
+      <w:bookmarkEnd w:id="21"/>
     </w:p>
     <w:p>
       <w:r>
@@ -2700,8 +2688,6 @@
       <w:r>
         <w:t>px</w:t>
       </w:r>
-      <w:bookmarkStart w:id="21" w:name="_GoBack"/>
-      <w:bookmarkEnd w:id="21"/>
     </w:p>
     <w:p>
       <w:pPr>
@@ -2909,7 +2895,7 @@
       </w:pPr>
     </w:pPrDefault>
   </w:docDefaults>
-  <w:latentStyles w:defLockedState="0" w:defUIPriority="99" w:defSemiHidden="0" w:defUnhideWhenUsed="0" w:defQFormat="0" w:count="375">
+  <w:latentStyles w:defLockedState="0" w:defUIPriority="99" w:defSemiHidden="0" w:defUnhideWhenUsed="0" w:defQFormat="0" w:count="376">
     <w:lsdException w:name="Normal" w:uiPriority="0" w:qFormat="1"/>
     <w:lsdException w:name="heading 1" w:uiPriority="9" w:qFormat="1"/>
     <w:lsdException w:name="heading 2" w:semiHidden="1" w:uiPriority="9" w:unhideWhenUsed="1" w:qFormat="1"/>
@@ -3015,7 +3001,6 @@
     <w:lsdException w:name="HTML Sample" w:semiHidden="1" w:unhideWhenUsed="1"/>
     <w:lsdException w:name="HTML Typewriter" w:semiHidden="1" w:unhideWhenUsed="1"/>
     <w:lsdException w:name="HTML Variable" w:semiHidden="1" w:unhideWhenUsed="1"/>
-    <w:lsdException w:name="Normal Table" w:semiHidden="1" w:unhideWhenUsed="1"/>
     <w:lsdException w:name="annotation subject" w:semiHidden="1" w:unhideWhenUsed="1"/>
     <w:lsdException w:name="No List" w:semiHidden="1" w:unhideWhenUsed="1"/>
     <w:lsdException w:name="Outline List 1" w:semiHidden="1" w:unhideWhenUsed="1"/>
@@ -3062,10 +3047,8 @@
     <w:lsdException w:name="Table Subtle 2" w:semiHidden="1" w:unhideWhenUsed="1"/>
     <w:lsdException w:name="Table Web 1" w:semiHidden="1" w:unhideWhenUsed="1"/>
     <w:lsdException w:name="Table Web 2" w:semiHidden="1" w:unhideWhenUsed="1"/>
-    <w:lsdException w:name="Table Web 3" w:semiHidden="1" w:unhideWhenUsed="1"/>
     <w:lsdException w:name="Balloon Text" w:semiHidden="1" w:unhideWhenUsed="1"/>
     <w:lsdException w:name="Table Grid" w:uiPriority="39"/>
-    <w:lsdException w:name="Table Theme" w:semiHidden="1" w:unhideWhenUsed="1"/>
     <w:lsdException w:name="Placeholder Text" w:semiHidden="1"/>
     <w:lsdException w:name="No Spacing" w:uiPriority="1" w:qFormat="1"/>
     <w:lsdException w:name="Light Shading" w:uiPriority="60"/>
@@ -3285,6 +3268,7 @@
     <w:lsdException w:name="Smart Hyperlink" w:semiHidden="1" w:unhideWhenUsed="1"/>
     <w:lsdException w:name="Hashtag" w:semiHidden="1" w:unhideWhenUsed="1"/>
     <w:lsdException w:name="Unresolved Mention" w:semiHidden="1" w:unhideWhenUsed="1"/>
+    <w:lsdException w:name="Smart Link" w:semiHidden="1" w:unhideWhenUsed="1"/>
   </w:latentStyles>
   <w:style w:type="paragraph" w:default="1" w:styleId="Normal">
     <w:name w:val="Normal"/>
@@ -3775,7 +3759,7 @@
 </file>
 
 <file path=customXml/itemProps1.xml><?xml version="1.0" encoding="utf-8"?>
-<ds:datastoreItem xmlns:ds="http://schemas.openxmlformats.org/officeDocument/2006/customXml" ds:itemID="{A7E3B4B6-A9E1-405B-99D4-D2CF440B1C09}">
+<ds:datastoreItem xmlns:ds="http://schemas.openxmlformats.org/officeDocument/2006/customXml" ds:itemID="{B90C4993-DD43-4D7B-84D6-94E4A8EA2C20}">
   <ds:schemaRefs>
     <ds:schemaRef ds:uri="http://schemas.openxmlformats.org/officeDocument/2006/bibliography"/>
   </ds:schemaRefs>

</xml_diff>